<commit_message>
add back_string to word
</commit_message>
<xml_diff>
--- a/app/handle/word_form/don_xin_dk_tam_tru.docx
+++ b/app/handle/word_form/don_xin_dk_tam_tru.docx
@@ -182,7 +182,16 @@
         <w:tab/>
       </w:r>
       <w:r>
-        <w:t xml:space="preserve"> Ngày:</w:t>
+        <w:t xml:space="preserve"> Ngày</w:t>
+      </w:r>
+      <w:r>
+        <w:rPr>
+          <w:lang w:val="vi-VN"/>
+        </w:rPr>
+        <w:t xml:space="preserve"> cấp</w:t>
+      </w:r>
+      <w:r>
+        <w:t>:</w:t>
       </w:r>
       <w:r>
         <w:rPr>

</xml_diff>